<commit_message>
SalesInvoicesGenerator - new version -
</commit_message>
<xml_diff>
--- a/Sales Invoice Generator Doc.docx
+++ b/Sales Invoice Generator Doc.docx
@@ -110,8 +110,8 @@
           <w:noProof/>
         </w:rPr>
         <w:drawing>
-          <wp:inline distT="0" distB="0" distL="0" distR="0" wp14:anchorId="05D93982" wp14:editId="66270ACA">
-            <wp:extent cx="5943600" cy="4161790"/>
+          <wp:inline distT="0" distB="0" distL="0" distR="0" wp14:anchorId="726847D7" wp14:editId="266496F0">
+            <wp:extent cx="5943600" cy="4197350"/>
             <wp:effectExtent l="0" t="0" r="0" b="0"/>
             <wp:docPr id="1" name="Picture 1"/>
             <wp:cNvGraphicFramePr>
@@ -133,7 +133,7 @@
                   <pic:spPr>
                     <a:xfrm>
                       <a:off x="0" y="0"/>
-                      <a:ext cx="5943600" cy="4161790"/>
+                      <a:ext cx="5943600" cy="4197350"/>
                     </a:xfrm>
                     <a:prstGeom prst="rect">
                       <a:avLst/>
@@ -160,10 +160,10 @@
           <w:noProof/>
         </w:rPr>
         <w:drawing>
-          <wp:inline distT="0" distB="0" distL="0" distR="0" wp14:anchorId="49C079E9" wp14:editId="18C11AA5">
-            <wp:extent cx="5943600" cy="4457700"/>
+          <wp:inline distT="0" distB="0" distL="0" distR="0" wp14:anchorId="4AD699E8" wp14:editId="6FA7D20E">
+            <wp:extent cx="5943600" cy="4476750"/>
             <wp:effectExtent l="0" t="0" r="0" b="0"/>
-            <wp:docPr id="3" name="Picture 3"/>
+            <wp:docPr id="5" name="Picture 5"/>
             <wp:cNvGraphicFramePr>
               <a:graphicFrameLocks xmlns:a="http://schemas.openxmlformats.org/drawingml/2006/main" noChangeAspect="1"/>
             </wp:cNvGraphicFramePr>
@@ -183,7 +183,7 @@
                   <pic:spPr>
                     <a:xfrm>
                       <a:off x="0" y="0"/>
-                      <a:ext cx="5943600" cy="4457700"/>
+                      <a:ext cx="5943600" cy="4476750"/>
                     </a:xfrm>
                     <a:prstGeom prst="rect">
                       <a:avLst/>
@@ -196,9 +196,26 @@
         </w:drawing>
       </w:r>
     </w:p>
+    <w:p/>
+    <w:p/>
+    <w:p/>
+    <w:p/>
+    <w:p/>
+    <w:p/>
+    <w:p/>
+    <w:p/>
+    <w:p/>
+    <w:p/>
+    <w:p/>
     <w:p>
       <w:r>
-        <w:t>When selecting any invoice from “Invoices Table” in left side, the invoice details shown in the right side as:</w:t>
+        <w:lastRenderedPageBreak/>
+        <w:t xml:space="preserve">When selecting any invoice from “Invoices Table” in left side, the invoice details shown in the right side </w:t>
+      </w:r>
+      <w:bookmarkStart w:id="0" w:name="_GoBack"/>
+      <w:bookmarkEnd w:id="0"/>
+      <w:r>
+        <w:t>as:</w:t>
       </w:r>
     </w:p>
     <w:p>
@@ -206,12 +223,11 @@
         <w:rPr>
           <w:noProof/>
         </w:rPr>
-        <w:lastRenderedPageBreak/>
         <w:drawing>
-          <wp:inline distT="0" distB="0" distL="0" distR="0" wp14:anchorId="2B166BD8" wp14:editId="56917C14">
-            <wp:extent cx="5943600" cy="4447540"/>
-            <wp:effectExtent l="0" t="0" r="0" b="0"/>
-            <wp:docPr id="4" name="Picture 4"/>
+          <wp:inline distT="0" distB="0" distL="0" distR="0" wp14:anchorId="1750860B" wp14:editId="736C25B3">
+            <wp:extent cx="5943600" cy="4469765"/>
+            <wp:effectExtent l="0" t="0" r="0" b="6985"/>
+            <wp:docPr id="6" name="Picture 6"/>
             <wp:cNvGraphicFramePr>
               <a:graphicFrameLocks xmlns:a="http://schemas.openxmlformats.org/drawingml/2006/main" noChangeAspect="1"/>
             </wp:cNvGraphicFramePr>
@@ -231,7 +247,7 @@
                   <pic:spPr>
                     <a:xfrm>
                       <a:off x="0" y="0"/>
-                      <a:ext cx="5943600" cy="4447540"/>
+                      <a:ext cx="5943600" cy="4469765"/>
                     </a:xfrm>
                     <a:prstGeom prst="rect">
                       <a:avLst/>
@@ -253,10 +269,7 @@
       </w:r>
     </w:p>
     <w:p/>
-    <w:p>
-      <w:bookmarkStart w:id="0" w:name="_GoBack"/>
-      <w:bookmarkEnd w:id="0"/>
-    </w:p>
+    <w:p/>
     <w:p/>
     <w:p/>
     <w:sectPr>

</xml_diff>

<commit_message>
SalesInvoicesGenerator - new version 2.0 -
</commit_message>
<xml_diff>
--- a/Sales Invoice Generator Doc.docx
+++ b/Sales Invoice Generator Doc.docx
@@ -51,10 +51,10 @@
           <w:noProof/>
         </w:rPr>
         <w:drawing>
-          <wp:inline distT="0" distB="0" distL="0" distR="0" wp14:anchorId="0922E8B9" wp14:editId="01A2B9DB">
-            <wp:extent cx="3001992" cy="2112941"/>
-            <wp:effectExtent l="0" t="0" r="8255" b="1905"/>
-            <wp:docPr id="2" name="Picture 2"/>
+          <wp:inline distT="0" distB="0" distL="0" distR="0" wp14:anchorId="771B4DFB" wp14:editId="4C2EEDA5">
+            <wp:extent cx="3158450" cy="2216989"/>
+            <wp:effectExtent l="0" t="0" r="4445" b="0"/>
+            <wp:docPr id="3" name="Picture 3"/>
             <wp:cNvGraphicFramePr>
               <a:graphicFrameLocks xmlns:a="http://schemas.openxmlformats.org/drawingml/2006/main" noChangeAspect="1"/>
             </wp:cNvGraphicFramePr>
@@ -74,7 +74,7 @@
                   <pic:spPr>
                     <a:xfrm>
                       <a:off x="0" y="0"/>
-                      <a:ext cx="3010509" cy="2118936"/>
+                      <a:ext cx="3211024" cy="2253892"/>
                     </a:xfrm>
                     <a:prstGeom prst="rect">
                       <a:avLst/>
@@ -86,6 +86,8 @@
           </wp:inline>
         </w:drawing>
       </w:r>
+      <w:bookmarkStart w:id="0" w:name="_GoBack"/>
+      <w:bookmarkEnd w:id="0"/>
     </w:p>
     <w:p>
       <w:pPr>
@@ -110,9 +112,9 @@
           <w:noProof/>
         </w:rPr>
         <w:drawing>
-          <wp:inline distT="0" distB="0" distL="0" distR="0" wp14:anchorId="726847D7" wp14:editId="266496F0">
-            <wp:extent cx="5943600" cy="4197350"/>
-            <wp:effectExtent l="0" t="0" r="0" b="0"/>
+          <wp:inline distT="0" distB="0" distL="0" distR="0" wp14:anchorId="745F769E" wp14:editId="0D4D74EA">
+            <wp:extent cx="5943600" cy="4144645"/>
+            <wp:effectExtent l="0" t="0" r="0" b="8255"/>
             <wp:docPr id="1" name="Picture 1"/>
             <wp:cNvGraphicFramePr>
               <a:graphicFrameLocks xmlns:a="http://schemas.openxmlformats.org/drawingml/2006/main" noChangeAspect="1"/>
@@ -133,7 +135,7 @@
                   <pic:spPr>
                     <a:xfrm>
                       <a:off x="0" y="0"/>
-                      <a:ext cx="5943600" cy="4197350"/>
+                      <a:ext cx="5943600" cy="4144645"/>
                     </a:xfrm>
                     <a:prstGeom prst="rect">
                       <a:avLst/>
@@ -210,12 +212,7 @@
     <w:p>
       <w:r>
         <w:lastRenderedPageBreak/>
-        <w:t xml:space="preserve">When selecting any invoice from “Invoices Table” in left side, the invoice details shown in the right side </w:t>
-      </w:r>
-      <w:bookmarkStart w:id="0" w:name="_GoBack"/>
-      <w:bookmarkEnd w:id="0"/>
-      <w:r>
-        <w:t>as:</w:t>
+        <w:t>When selecting any invoice from “Invoices Table” in left side, the invoice details shown in the right side as:</w:t>
       </w:r>
     </w:p>
     <w:p>

</xml_diff>

<commit_message>
SalesInvoicesGenerator - new version 2.1 -
</commit_message>
<xml_diff>
--- a/Sales Invoice Generator Doc.docx
+++ b/Sales Invoice Generator Doc.docx
@@ -51,121 +51,10 @@
           <w:noProof/>
         </w:rPr>
         <w:drawing>
-          <wp:inline distT="0" distB="0" distL="0" distR="0" wp14:anchorId="771B4DFB" wp14:editId="4C2EEDA5">
-            <wp:extent cx="3158450" cy="2216989"/>
-            <wp:effectExtent l="0" t="0" r="4445" b="0"/>
-            <wp:docPr id="3" name="Picture 3"/>
-            <wp:cNvGraphicFramePr>
-              <a:graphicFrameLocks xmlns:a="http://schemas.openxmlformats.org/drawingml/2006/main" noChangeAspect="1"/>
-            </wp:cNvGraphicFramePr>
-            <a:graphic xmlns:a="http://schemas.openxmlformats.org/drawingml/2006/main">
-              <a:graphicData uri="http://schemas.openxmlformats.org/drawingml/2006/picture">
-                <pic:pic xmlns:pic="http://schemas.openxmlformats.org/drawingml/2006/picture">
-                  <pic:nvPicPr>
-                    <pic:cNvPr id="1" name=""/>
-                    <pic:cNvPicPr/>
-                  </pic:nvPicPr>
-                  <pic:blipFill>
-                    <a:blip r:embed="rId4"/>
-                    <a:stretch>
-                      <a:fillRect/>
-                    </a:stretch>
-                  </pic:blipFill>
-                  <pic:spPr>
-                    <a:xfrm>
-                      <a:off x="0" y="0"/>
-                      <a:ext cx="3211024" cy="2253892"/>
-                    </a:xfrm>
-                    <a:prstGeom prst="rect">
-                      <a:avLst/>
-                    </a:prstGeom>
-                  </pic:spPr>
-                </pic:pic>
-              </a:graphicData>
-            </a:graphic>
-          </wp:inline>
-        </w:drawing>
-      </w:r>
-      <w:bookmarkStart w:id="0" w:name="_GoBack"/>
-      <w:bookmarkEnd w:id="0"/>
-    </w:p>
-    <w:p>
-      <w:pPr>
-        <w:rPr>
-          <w:color w:val="262626" w:themeColor="text1" w:themeTint="D9"/>
-          <w:sz w:val="24"/>
-          <w:szCs w:val="24"/>
-        </w:rPr>
-      </w:pPr>
-      <w:r>
-        <w:rPr>
-          <w:color w:val="262626" w:themeColor="text1" w:themeTint="D9"/>
-          <w:sz w:val="24"/>
-          <w:szCs w:val="24"/>
-        </w:rPr>
-        <w:t>This is the test function result that print All Invoices with its full data:</w:t>
-      </w:r>
-    </w:p>
-    <w:p>
-      <w:r>
-        <w:rPr>
-          <w:noProof/>
-        </w:rPr>
-        <w:drawing>
-          <wp:inline distT="0" distB="0" distL="0" distR="0" wp14:anchorId="745F769E" wp14:editId="0D4D74EA">
-            <wp:extent cx="5943600" cy="4144645"/>
-            <wp:effectExtent l="0" t="0" r="0" b="8255"/>
-            <wp:docPr id="1" name="Picture 1"/>
-            <wp:cNvGraphicFramePr>
-              <a:graphicFrameLocks xmlns:a="http://schemas.openxmlformats.org/drawingml/2006/main" noChangeAspect="1"/>
-            </wp:cNvGraphicFramePr>
-            <a:graphic xmlns:a="http://schemas.openxmlformats.org/drawingml/2006/main">
-              <a:graphicData uri="http://schemas.openxmlformats.org/drawingml/2006/picture">
-                <pic:pic xmlns:pic="http://schemas.openxmlformats.org/drawingml/2006/picture">
-                  <pic:nvPicPr>
-                    <pic:cNvPr id="1" name=""/>
-                    <pic:cNvPicPr/>
-                  </pic:nvPicPr>
-                  <pic:blipFill>
-                    <a:blip r:embed="rId5"/>
-                    <a:stretch>
-                      <a:fillRect/>
-                    </a:stretch>
-                  </pic:blipFill>
-                  <pic:spPr>
-                    <a:xfrm>
-                      <a:off x="0" y="0"/>
-                      <a:ext cx="5943600" cy="4144645"/>
-                    </a:xfrm>
-                    <a:prstGeom prst="rect">
-                      <a:avLst/>
-                    </a:prstGeom>
-                  </pic:spPr>
-                </pic:pic>
-              </a:graphicData>
-            </a:graphic>
-          </wp:inline>
-        </w:drawing>
-      </w:r>
-    </w:p>
-    <w:p/>
-    <w:p/>
-    <w:p>
-      <w:r>
-        <w:lastRenderedPageBreak/>
-        <w:t>Then the frame will be loaded as shown:</w:t>
-      </w:r>
-    </w:p>
-    <w:p>
-      <w:r>
-        <w:rPr>
-          <w:noProof/>
-        </w:rPr>
-        <w:drawing>
-          <wp:inline distT="0" distB="0" distL="0" distR="0" wp14:anchorId="4AD699E8" wp14:editId="6FA7D20E">
-            <wp:extent cx="5943600" cy="4476750"/>
+          <wp:inline distT="0" distB="0" distL="0" distR="0" wp14:anchorId="42EE241C" wp14:editId="12FD102A">
+            <wp:extent cx="3114136" cy="2196096"/>
             <wp:effectExtent l="0" t="0" r="0" b="0"/>
-            <wp:docPr id="5" name="Picture 5"/>
+            <wp:docPr id="2" name="Picture 2"/>
             <wp:cNvGraphicFramePr>
               <a:graphicFrameLocks xmlns:a="http://schemas.openxmlformats.org/drawingml/2006/main" noChangeAspect="1"/>
             </wp:cNvGraphicFramePr>
@@ -185,7 +74,7 @@
                   <pic:spPr>
                     <a:xfrm>
                       <a:off x="0" y="0"/>
-                      <a:ext cx="5943600" cy="4476750"/>
+                      <a:ext cx="3132502" cy="2209048"/>
                     </a:xfrm>
                     <a:prstGeom prst="rect">
                       <a:avLst/>
@@ -198,21 +87,21 @@
         </w:drawing>
       </w:r>
     </w:p>
-    <w:p/>
-    <w:p/>
-    <w:p/>
-    <w:p/>
-    <w:p/>
-    <w:p/>
-    <w:p/>
-    <w:p/>
-    <w:p/>
-    <w:p/>
-    <w:p/>
-    <w:p>
-      <w:r>
-        <w:lastRenderedPageBreak/>
-        <w:t>When selecting any invoice from “Invoices Table” in left side, the invoice details shown in the right side as:</w:t>
+    <w:p>
+      <w:pPr>
+        <w:rPr>
+          <w:color w:val="262626" w:themeColor="text1" w:themeTint="D9"/>
+          <w:sz w:val="24"/>
+          <w:szCs w:val="24"/>
+        </w:rPr>
+      </w:pPr>
+      <w:r>
+        <w:rPr>
+          <w:color w:val="262626" w:themeColor="text1" w:themeTint="D9"/>
+          <w:sz w:val="24"/>
+          <w:szCs w:val="24"/>
+        </w:rPr>
+        <w:t>This is the test function result that print All Invoices with its full data:</w:t>
       </w:r>
     </w:p>
     <w:p>
@@ -221,10 +110,10 @@
           <w:noProof/>
         </w:rPr>
         <w:drawing>
-          <wp:inline distT="0" distB="0" distL="0" distR="0" wp14:anchorId="1750860B" wp14:editId="736C25B3">
-            <wp:extent cx="5943600" cy="4469765"/>
+          <wp:inline distT="0" distB="0" distL="0" distR="0" wp14:anchorId="3A5D9A0B" wp14:editId="1BBDB4EE">
+            <wp:extent cx="5943600" cy="4145915"/>
             <wp:effectExtent l="0" t="0" r="0" b="6985"/>
-            <wp:docPr id="6" name="Picture 6"/>
+            <wp:docPr id="1" name="Picture 1"/>
             <wp:cNvGraphicFramePr>
               <a:graphicFrameLocks xmlns:a="http://schemas.openxmlformats.org/drawingml/2006/main" noChangeAspect="1"/>
             </wp:cNvGraphicFramePr>
@@ -244,6 +133,117 @@
                   <pic:spPr>
                     <a:xfrm>
                       <a:off x="0" y="0"/>
+                      <a:ext cx="5943600" cy="4145915"/>
+                    </a:xfrm>
+                    <a:prstGeom prst="rect">
+                      <a:avLst/>
+                    </a:prstGeom>
+                  </pic:spPr>
+                </pic:pic>
+              </a:graphicData>
+            </a:graphic>
+          </wp:inline>
+        </w:drawing>
+      </w:r>
+      <w:bookmarkStart w:id="0" w:name="_GoBack"/>
+      <w:bookmarkEnd w:id="0"/>
+    </w:p>
+    <w:p/>
+    <w:p/>
+    <w:p>
+      <w:r>
+        <w:lastRenderedPageBreak/>
+        <w:t>Then the frame will be loaded as shown:</w:t>
+      </w:r>
+    </w:p>
+    <w:p>
+      <w:r>
+        <w:rPr>
+          <w:noProof/>
+        </w:rPr>
+        <w:drawing>
+          <wp:inline distT="0" distB="0" distL="0" distR="0" wp14:anchorId="1B02E33E" wp14:editId="2A51D4F0">
+            <wp:extent cx="5943600" cy="4465320"/>
+            <wp:effectExtent l="0" t="0" r="0" b="0"/>
+            <wp:docPr id="8" name="Picture 8"/>
+            <wp:cNvGraphicFramePr>
+              <a:graphicFrameLocks xmlns:a="http://schemas.openxmlformats.org/drawingml/2006/main" noChangeAspect="1"/>
+            </wp:cNvGraphicFramePr>
+            <a:graphic xmlns:a="http://schemas.openxmlformats.org/drawingml/2006/main">
+              <a:graphicData uri="http://schemas.openxmlformats.org/drawingml/2006/picture">
+                <pic:pic xmlns:pic="http://schemas.openxmlformats.org/drawingml/2006/picture">
+                  <pic:nvPicPr>
+                    <pic:cNvPr id="1" name=""/>
+                    <pic:cNvPicPr/>
+                  </pic:nvPicPr>
+                  <pic:blipFill>
+                    <a:blip r:embed="rId8"/>
+                    <a:stretch>
+                      <a:fillRect/>
+                    </a:stretch>
+                  </pic:blipFill>
+                  <pic:spPr>
+                    <a:xfrm>
+                      <a:off x="0" y="0"/>
+                      <a:ext cx="5943600" cy="4465320"/>
+                    </a:xfrm>
+                    <a:prstGeom prst="rect">
+                      <a:avLst/>
+                    </a:prstGeom>
+                  </pic:spPr>
+                </pic:pic>
+              </a:graphicData>
+            </a:graphic>
+          </wp:inline>
+        </w:drawing>
+      </w:r>
+    </w:p>
+    <w:p/>
+    <w:p/>
+    <w:p/>
+    <w:p/>
+    <w:p/>
+    <w:p/>
+    <w:p/>
+    <w:p/>
+    <w:p/>
+    <w:p/>
+    <w:p/>
+    <w:p>
+      <w:r>
+        <w:lastRenderedPageBreak/>
+        <w:t>When selecting any invoice from “Invoices Table” in left side, the invoice details shown in the right side as:</w:t>
+      </w:r>
+    </w:p>
+    <w:p>
+      <w:r>
+        <w:rPr>
+          <w:noProof/>
+        </w:rPr>
+        <w:drawing>
+          <wp:inline distT="0" distB="0" distL="0" distR="0" wp14:anchorId="3C0E04F9" wp14:editId="320A1F0C">
+            <wp:extent cx="5943600" cy="4469765"/>
+            <wp:effectExtent l="0" t="0" r="0" b="6985"/>
+            <wp:docPr id="7" name="Picture 7"/>
+            <wp:cNvGraphicFramePr>
+              <a:graphicFrameLocks xmlns:a="http://schemas.openxmlformats.org/drawingml/2006/main" noChangeAspect="1"/>
+            </wp:cNvGraphicFramePr>
+            <a:graphic xmlns:a="http://schemas.openxmlformats.org/drawingml/2006/main">
+              <a:graphicData uri="http://schemas.openxmlformats.org/drawingml/2006/picture">
+                <pic:pic xmlns:pic="http://schemas.openxmlformats.org/drawingml/2006/picture">
+                  <pic:nvPicPr>
+                    <pic:cNvPr id="1" name=""/>
+                    <pic:cNvPicPr/>
+                  </pic:nvPicPr>
+                  <pic:blipFill>
+                    <a:blip r:embed="rId9"/>
+                    <a:stretch>
+                      <a:fillRect/>
+                    </a:stretch>
+                  </pic:blipFill>
+                  <pic:spPr>
+                    <a:xfrm>
+                      <a:off x="0" y="0"/>
                       <a:ext cx="5943600" cy="4469765"/>
                     </a:xfrm>
                     <a:prstGeom prst="rect">
@@ -257,19 +257,123 @@
         </w:drawing>
       </w:r>
     </w:p>
-    <w:p>
-      <w:r>
+    <w:p/>
+    <w:p/>
+    <w:p/>
+    <w:p/>
+    <w:p/>
+    <w:p/>
+    <w:p/>
+    <w:p/>
+    <w:p/>
+    <w:p/>
+    <w:p/>
+    <w:p>
+      <w:r>
+        <w:lastRenderedPageBreak/>
         <w:t>And we can change the invoice details or add item or remove item</w:t>
       </w:r>
       <w:r>
         <w:t>.</w:t>
       </w:r>
     </w:p>
+    <w:p>
+      <w:r>
+        <w:rPr>
+          <w:noProof/>
+        </w:rPr>
+        <w:drawing>
+          <wp:inline distT="0" distB="0" distL="0" distR="0" wp14:anchorId="4CFF9644" wp14:editId="47B5F27E">
+            <wp:extent cx="5943600" cy="4466590"/>
+            <wp:effectExtent l="0" t="0" r="0" b="0"/>
+            <wp:docPr id="10" name="Picture 10"/>
+            <wp:cNvGraphicFramePr>
+              <a:graphicFrameLocks xmlns:a="http://schemas.openxmlformats.org/drawingml/2006/main" noChangeAspect="1"/>
+            </wp:cNvGraphicFramePr>
+            <a:graphic xmlns:a="http://schemas.openxmlformats.org/drawingml/2006/main">
+              <a:graphicData uri="http://schemas.openxmlformats.org/drawingml/2006/picture">
+                <pic:pic xmlns:pic="http://schemas.openxmlformats.org/drawingml/2006/picture">
+                  <pic:nvPicPr>
+                    <pic:cNvPr id="1" name=""/>
+                    <pic:cNvPicPr/>
+                  </pic:nvPicPr>
+                  <pic:blipFill>
+                    <a:blip r:embed="rId10"/>
+                    <a:stretch>
+                      <a:fillRect/>
+                    </a:stretch>
+                  </pic:blipFill>
+                  <pic:spPr>
+                    <a:xfrm>
+                      <a:off x="0" y="0"/>
+                      <a:ext cx="5943600" cy="4466590"/>
+                    </a:xfrm>
+                    <a:prstGeom prst="rect">
+                      <a:avLst/>
+                    </a:prstGeom>
+                  </pic:spPr>
+                </pic:pic>
+              </a:graphicData>
+            </a:graphic>
+          </wp:inline>
+        </w:drawing>
+      </w:r>
+    </w:p>
+    <w:p>
+      <w:r>
+        <w:t>Or add or delete invoice</w:t>
+      </w:r>
+    </w:p>
+    <w:p>
+      <w:r>
+        <w:rPr>
+          <w:noProof/>
+        </w:rPr>
+        <w:lastRenderedPageBreak/>
+        <w:drawing>
+          <wp:inline distT="0" distB="0" distL="0" distR="0" wp14:anchorId="4A5D70EC" wp14:editId="0E491871">
+            <wp:extent cx="5943600" cy="4460875"/>
+            <wp:effectExtent l="0" t="0" r="0" b="0"/>
+            <wp:docPr id="9" name="Picture 9"/>
+            <wp:cNvGraphicFramePr>
+              <a:graphicFrameLocks xmlns:a="http://schemas.openxmlformats.org/drawingml/2006/main" noChangeAspect="1"/>
+            </wp:cNvGraphicFramePr>
+            <a:graphic xmlns:a="http://schemas.openxmlformats.org/drawingml/2006/main">
+              <a:graphicData uri="http://schemas.openxmlformats.org/drawingml/2006/picture">
+                <pic:pic xmlns:pic="http://schemas.openxmlformats.org/drawingml/2006/picture">
+                  <pic:nvPicPr>
+                    <pic:cNvPr id="1" name=""/>
+                    <pic:cNvPicPr/>
+                  </pic:nvPicPr>
+                  <pic:blipFill>
+                    <a:blip r:embed="rId11"/>
+                    <a:stretch>
+                      <a:fillRect/>
+                    </a:stretch>
+                  </pic:blipFill>
+                  <pic:spPr>
+                    <a:xfrm>
+                      <a:off x="0" y="0"/>
+                      <a:ext cx="5943600" cy="4460875"/>
+                    </a:xfrm>
+                    <a:prstGeom prst="rect">
+                      <a:avLst/>
+                    </a:prstGeom>
+                  </pic:spPr>
+                </pic:pic>
+              </a:graphicData>
+            </a:graphic>
+          </wp:inline>
+        </w:drawing>
+      </w:r>
+    </w:p>
     <w:p/>
     <w:p/>
     <w:p/>
     <w:p/>
     <w:sectPr>
+      <w:headerReference w:type="default" r:id="rId12"/>
+      <w:footerReference w:type="default" r:id="rId13"/>
       <w:pgSz w:w="12240" w:h="15840"/>
       <w:pgMar w:top="1440" w:right="1440" w:bottom="1440" w:left="1440" w:header="720" w:footer="720" w:gutter="0"/>
       <w:cols w:space="720"/>
@@ -277,6 +381,158 @@
     </w:sectPr>
   </w:body>
 </w:document>
+</file>
+
+<file path=word/endnotes.xml><?xml version="1.0" encoding="utf-8"?>
+<w:endnotes xmlns:wpc="http://schemas.microsoft.com/office/word/2010/wordprocessingCanvas" xmlns:mc="http://schemas.openxmlformats.org/markup-compatibility/2006" xmlns:o="urn:schemas-microsoft-com:office:office" xmlns:r="http://schemas.openxmlformats.org/officeDocument/2006/relationships" xmlns:m="http://schemas.openxmlformats.org/officeDocument/2006/math" xmlns:v="urn:schemas-microsoft-com:vml" xmlns:wp14="http://schemas.microsoft.com/office/word/2010/wordprocessingDrawing" xmlns:wp="http://schemas.openxmlformats.org/drawingml/2006/wordprocessingDrawing" xmlns:w10="urn:schemas-microsoft-com:office:word" xmlns:w="http://schemas.openxmlformats.org/wordprocessingml/2006/main" xmlns:w14="http://schemas.microsoft.com/office/word/2010/wordml" xmlns:w15="http://schemas.microsoft.com/office/word/2012/wordml" xmlns:wpg="http://schemas.microsoft.com/office/word/2010/wordprocessingGroup" xmlns:wpi="http://schemas.microsoft.com/office/word/2010/wordprocessingInk" xmlns:wne="http://schemas.microsoft.com/office/word/2006/wordml" xmlns:wps="http://schemas.microsoft.com/office/word/2010/wordprocessingShape" mc:Ignorable="w14 w15 wp14">
+  <w:endnote w:type="separator" w:id="-1">
+    <w:p>
+      <w:pPr>
+        <w:spacing w:after="0" w:line="240" w:lineRule="auto"/>
+      </w:pPr>
+      <w:r>
+        <w:separator/>
+      </w:r>
+    </w:p>
+  </w:endnote>
+  <w:endnote w:type="continuationSeparator" w:id="0">
+    <w:p>
+      <w:pPr>
+        <w:spacing w:after="0" w:line="240" w:lineRule="auto"/>
+      </w:pPr>
+      <w:r>
+        <w:continuationSeparator/>
+      </w:r>
+    </w:p>
+  </w:endnote>
+</w:endnotes>
+</file>
+
+<file path=word/footer1.xml><?xml version="1.0" encoding="utf-8"?>
+<w:ftr xmlns:wpc="http://schemas.microsoft.com/office/word/2010/wordprocessingCanvas" xmlns:mc="http://schemas.openxmlformats.org/markup-compatibility/2006" xmlns:o="urn:schemas-microsoft-com:office:office" xmlns:r="http://schemas.openxmlformats.org/officeDocument/2006/relationships" xmlns:m="http://schemas.openxmlformats.org/officeDocument/2006/math" xmlns:v="urn:schemas-microsoft-com:vml" xmlns:wp14="http://schemas.microsoft.com/office/word/2010/wordprocessingDrawing" xmlns:wp="http://schemas.openxmlformats.org/drawingml/2006/wordprocessingDrawing" xmlns:w10="urn:schemas-microsoft-com:office:word" xmlns:w="http://schemas.openxmlformats.org/wordprocessingml/2006/main" xmlns:w14="http://schemas.microsoft.com/office/word/2010/wordml" xmlns:w15="http://schemas.microsoft.com/office/word/2012/wordml" xmlns:wpg="http://schemas.microsoft.com/office/word/2010/wordprocessingGroup" xmlns:wpi="http://schemas.microsoft.com/office/word/2010/wordprocessingInk" xmlns:wne="http://schemas.microsoft.com/office/word/2006/wordml" xmlns:wps="http://schemas.microsoft.com/office/word/2010/wordprocessingShape" mc:Ignorable="w14 w15 wp14">
+  <w:sdt>
+    <w:sdtPr>
+      <w:id w:val="-542898089"/>
+      <w:docPartObj>
+        <w:docPartGallery w:val="Page Numbers (Bottom of Page)"/>
+        <w:docPartUnique/>
+      </w:docPartObj>
+    </w:sdtPr>
+    <w:sdtEndPr>
+      <w:rPr>
+        <w:color w:val="7F7F7F" w:themeColor="background1" w:themeShade="7F"/>
+        <w:spacing w:val="60"/>
+      </w:rPr>
+    </w:sdtEndPr>
+    <w:sdtContent>
+      <w:p>
+        <w:pPr>
+          <w:pStyle w:val="Footer"/>
+          <w:pBdr>
+            <w:top w:val="single" w:sz="4" w:space="1" w:color="D9D9D9" w:themeColor="background1" w:themeShade="D9"/>
+          </w:pBdr>
+          <w:jc w:val="right"/>
+        </w:pPr>
+        <w:r>
+          <w:fldChar w:fldCharType="begin"/>
+        </w:r>
+        <w:r>
+          <w:instrText xml:space="preserve"> PAGE   \* MERGEFORMAT </w:instrText>
+        </w:r>
+        <w:r>
+          <w:fldChar w:fldCharType="separate"/>
+        </w:r>
+        <w:r>
+          <w:rPr>
+            <w:noProof/>
+          </w:rPr>
+          <w:t>5</w:t>
+        </w:r>
+        <w:r>
+          <w:rPr>
+            <w:noProof/>
+          </w:rPr>
+          <w:fldChar w:fldCharType="end"/>
+        </w:r>
+        <w:r>
+          <w:t xml:space="preserve"> | </w:t>
+        </w:r>
+        <w:r>
+          <w:rPr>
+            <w:color w:val="7F7F7F" w:themeColor="background1" w:themeShade="7F"/>
+            <w:spacing w:val="60"/>
+          </w:rPr>
+          <w:t>Page</w:t>
+        </w:r>
+      </w:p>
+    </w:sdtContent>
+  </w:sdt>
+  <w:p>
+    <w:pPr>
+      <w:pStyle w:val="Footer"/>
+    </w:pPr>
+  </w:p>
+</w:ftr>
+</file>
+
+<file path=word/footnotes.xml><?xml version="1.0" encoding="utf-8"?>
+<w:footnotes xmlns:wpc="http://schemas.microsoft.com/office/word/2010/wordprocessingCanvas" xmlns:mc="http://schemas.openxmlformats.org/markup-compatibility/2006" xmlns:o="urn:schemas-microsoft-com:office:office" xmlns:r="http://schemas.openxmlformats.org/officeDocument/2006/relationships" xmlns:m="http://schemas.openxmlformats.org/officeDocument/2006/math" xmlns:v="urn:schemas-microsoft-com:vml" xmlns:wp14="http://schemas.microsoft.com/office/word/2010/wordprocessingDrawing" xmlns:wp="http://schemas.openxmlformats.org/drawingml/2006/wordprocessingDrawing" xmlns:w10="urn:schemas-microsoft-com:office:word" xmlns:w="http://schemas.openxmlformats.org/wordprocessingml/2006/main" xmlns:w14="http://schemas.microsoft.com/office/word/2010/wordml" xmlns:w15="http://schemas.microsoft.com/office/word/2012/wordml" xmlns:wpg="http://schemas.microsoft.com/office/word/2010/wordprocessingGroup" xmlns:wpi="http://schemas.microsoft.com/office/word/2010/wordprocessingInk" xmlns:wne="http://schemas.microsoft.com/office/word/2006/wordml" xmlns:wps="http://schemas.microsoft.com/office/word/2010/wordprocessingShape" mc:Ignorable="w14 w15 wp14">
+  <w:footnote w:type="separator" w:id="-1">
+    <w:p>
+      <w:pPr>
+        <w:spacing w:after="0" w:line="240" w:lineRule="auto"/>
+      </w:pPr>
+      <w:r>
+        <w:separator/>
+      </w:r>
+    </w:p>
+  </w:footnote>
+  <w:footnote w:type="continuationSeparator" w:id="0">
+    <w:p>
+      <w:pPr>
+        <w:spacing w:after="0" w:line="240" w:lineRule="auto"/>
+      </w:pPr>
+      <w:r>
+        <w:continuationSeparator/>
+      </w:r>
+    </w:p>
+  </w:footnote>
+</w:footnotes>
+</file>
+
+<file path=word/header1.xml><?xml version="1.0" encoding="utf-8"?>
+<w:hdr xmlns:wpc="http://schemas.microsoft.com/office/word/2010/wordprocessingCanvas" xmlns:mc="http://schemas.openxmlformats.org/markup-compatibility/2006" xmlns:o="urn:schemas-microsoft-com:office:office" xmlns:r="http://schemas.openxmlformats.org/officeDocument/2006/relationships" xmlns:m="http://schemas.openxmlformats.org/officeDocument/2006/math" xmlns:v="urn:schemas-microsoft-com:vml" xmlns:wp14="http://schemas.microsoft.com/office/word/2010/wordprocessingDrawing" xmlns:wp="http://schemas.openxmlformats.org/drawingml/2006/wordprocessingDrawing" xmlns:w10="urn:schemas-microsoft-com:office:word" xmlns:w="http://schemas.openxmlformats.org/wordprocessingml/2006/main" xmlns:w14="http://schemas.microsoft.com/office/word/2010/wordml" xmlns:w15="http://schemas.microsoft.com/office/word/2012/wordml" xmlns:wpg="http://schemas.microsoft.com/office/word/2010/wordprocessingGroup" xmlns:wpi="http://schemas.microsoft.com/office/word/2010/wordprocessingInk" xmlns:wne="http://schemas.microsoft.com/office/word/2006/wordml" xmlns:wps="http://schemas.microsoft.com/office/word/2010/wordprocessingShape" mc:Ignorable="w14 w15 wp14">
+  <w:p>
+    <w:pPr>
+      <w:pStyle w:val="Header"/>
+      <w:rPr>
+        <w:i/>
+        <w:iCs/>
+      </w:rPr>
+    </w:pPr>
+    <w:r>
+      <w:rPr>
+        <w:i/>
+        <w:iCs/>
+      </w:rPr>
+      <w:t>Sales Invoice Generator</w:t>
+    </w:r>
+    <w:r>
+      <w:rPr>
+        <w:i/>
+        <w:iCs/>
+      </w:rPr>
+      <w:t xml:space="preserve"> -</w:t>
+    </w:r>
+    <w:r>
+      <w:rPr>
+        <w:i/>
+        <w:iCs/>
+      </w:rPr>
+      <w:t xml:space="preserve"> Project Document</w:t>
+    </w:r>
+  </w:p>
+</w:hdr>
 </file>
 
 <file path=word/styles.xml><?xml version="1.0" encoding="utf-8"?>
@@ -700,6 +956,50 @@
     <w:semiHidden/>
     <w:unhideWhenUsed/>
   </w:style>
+  <w:style w:type="paragraph" w:styleId="Header">
+    <w:name w:val="header"/>
+    <w:basedOn w:val="Normal"/>
+    <w:link w:val="HeaderChar"/>
+    <w:uiPriority w:val="99"/>
+    <w:unhideWhenUsed/>
+    <w:rsid w:val="001026D9"/>
+    <w:pPr>
+      <w:tabs>
+        <w:tab w:val="center" w:pos="4680"/>
+        <w:tab w:val="right" w:pos="9360"/>
+      </w:tabs>
+      <w:spacing w:after="0" w:line="240" w:lineRule="auto"/>
+    </w:pPr>
+  </w:style>
+  <w:style w:type="character" w:customStyle="1" w:styleId="HeaderChar">
+    <w:name w:val="Header Char"/>
+    <w:basedOn w:val="DefaultParagraphFont"/>
+    <w:link w:val="Header"/>
+    <w:uiPriority w:val="99"/>
+    <w:rsid w:val="001026D9"/>
+  </w:style>
+  <w:style w:type="paragraph" w:styleId="Footer">
+    <w:name w:val="footer"/>
+    <w:basedOn w:val="Normal"/>
+    <w:link w:val="FooterChar"/>
+    <w:uiPriority w:val="99"/>
+    <w:unhideWhenUsed/>
+    <w:rsid w:val="001026D9"/>
+    <w:pPr>
+      <w:tabs>
+        <w:tab w:val="center" w:pos="4680"/>
+        <w:tab w:val="right" w:pos="9360"/>
+      </w:tabs>
+      <w:spacing w:after="0" w:line="240" w:lineRule="auto"/>
+    </w:pPr>
+  </w:style>
+  <w:style w:type="character" w:customStyle="1" w:styleId="FooterChar">
+    <w:name w:val="Footer Char"/>
+    <w:basedOn w:val="DefaultParagraphFont"/>
+    <w:link w:val="Footer"/>
+    <w:uiPriority w:val="99"/>
+    <w:rsid w:val="001026D9"/>
+  </w:style>
 </w:styles>
 </file>
 

</xml_diff>

<commit_message>
SalesInvoiceGenerator -- new version 2.2
</commit_message>
<xml_diff>
--- a/Sales Invoice Generator Doc.docx
+++ b/Sales Invoice Generator Doc.docx
@@ -35,8 +35,18 @@
           <w:sz w:val="24"/>
           <w:szCs w:val="24"/>
         </w:rPr>
-        <w:t>First, we run the program you must select invoice header table to initialize the frame:</w:t>
-      </w:r>
+        <w:t>First, we run the program</w:t>
+      </w:r>
+      <w:r>
+        <w:rPr>
+          <w:color w:val="262626" w:themeColor="text1" w:themeTint="D9"/>
+          <w:sz w:val="24"/>
+          <w:szCs w:val="24"/>
+        </w:rPr>
+        <w:t>:</w:t>
+      </w:r>
+      <w:bookmarkStart w:id="0" w:name="_GoBack"/>
+      <w:bookmarkEnd w:id="0"/>
     </w:p>
     <w:p>
       <w:pPr>
@@ -48,13 +58,23 @@
       </w:pPr>
       <w:r>
         <w:rPr>
+          <w:color w:val="262626" w:themeColor="text1" w:themeTint="D9"/>
+          <w:sz w:val="24"/>
+          <w:szCs w:val="24"/>
+        </w:rPr>
+        <w:t>This is the test function result that print All Invoices with its full data:</w:t>
+      </w:r>
+    </w:p>
+    <w:p>
+      <w:r>
+        <w:rPr>
           <w:noProof/>
         </w:rPr>
         <w:drawing>
-          <wp:inline distT="0" distB="0" distL="0" distR="0" wp14:anchorId="42EE241C" wp14:editId="12FD102A">
-            <wp:extent cx="3114136" cy="2196096"/>
-            <wp:effectExtent l="0" t="0" r="0" b="0"/>
-            <wp:docPr id="2" name="Picture 2"/>
+          <wp:inline distT="0" distB="0" distL="0" distR="0" wp14:anchorId="3A5D9A0B" wp14:editId="1BBDB4EE">
+            <wp:extent cx="5943600" cy="4145915"/>
+            <wp:effectExtent l="0" t="0" r="0" b="6985"/>
+            <wp:docPr id="1" name="Picture 1"/>
             <wp:cNvGraphicFramePr>
               <a:graphicFrameLocks xmlns:a="http://schemas.openxmlformats.org/drawingml/2006/main" noChangeAspect="1"/>
             </wp:cNvGraphicFramePr>
@@ -74,7 +94,7 @@
                   <pic:spPr>
                     <a:xfrm>
                       <a:off x="0" y="0"/>
-                      <a:ext cx="3132502" cy="2209048"/>
+                      <a:ext cx="5943600" cy="4145915"/>
                     </a:xfrm>
                     <a:prstGeom prst="rect">
                       <a:avLst/>
@@ -87,21 +107,11 @@
         </w:drawing>
       </w:r>
     </w:p>
-    <w:p>
-      <w:pPr>
-        <w:rPr>
-          <w:color w:val="262626" w:themeColor="text1" w:themeTint="D9"/>
-          <w:sz w:val="24"/>
-          <w:szCs w:val="24"/>
-        </w:rPr>
-      </w:pPr>
-      <w:r>
-        <w:rPr>
-          <w:color w:val="262626" w:themeColor="text1" w:themeTint="D9"/>
-          <w:sz w:val="24"/>
-          <w:szCs w:val="24"/>
-        </w:rPr>
-        <w:t>This is the test function result that print All Invoices with its full data:</w:t>
+    <w:p/>
+    <w:p/>
+    <w:p>
+      <w:r>
+        <w:t>Then the frame will be loaded as shown:</w:t>
       </w:r>
     </w:p>
     <w:p>
@@ -109,11 +119,12 @@
         <w:rPr>
           <w:noProof/>
         </w:rPr>
+        <w:lastRenderedPageBreak/>
         <w:drawing>
-          <wp:inline distT="0" distB="0" distL="0" distR="0" wp14:anchorId="3A5D9A0B" wp14:editId="1BBDB4EE">
-            <wp:extent cx="5943600" cy="4145915"/>
-            <wp:effectExtent l="0" t="0" r="0" b="6985"/>
-            <wp:docPr id="1" name="Picture 1"/>
+          <wp:inline distT="0" distB="0" distL="0" distR="0" wp14:anchorId="1B02E33E" wp14:editId="2A51D4F0">
+            <wp:extent cx="5943600" cy="4465320"/>
+            <wp:effectExtent l="0" t="0" r="0" b="0"/>
+            <wp:docPr id="8" name="Picture 8"/>
             <wp:cNvGraphicFramePr>
               <a:graphicFrameLocks xmlns:a="http://schemas.openxmlformats.org/drawingml/2006/main" noChangeAspect="1"/>
             </wp:cNvGraphicFramePr>
@@ -133,7 +144,7 @@
                   <pic:spPr>
                     <a:xfrm>
                       <a:off x="0" y="0"/>
-                      <a:ext cx="5943600" cy="4145915"/>
+                      <a:ext cx="5943600" cy="4465320"/>
                     </a:xfrm>
                     <a:prstGeom prst="rect">
                       <a:avLst/>
@@ -145,15 +156,21 @@
           </wp:inline>
         </w:drawing>
       </w:r>
-      <w:bookmarkStart w:id="0" w:name="_GoBack"/>
-      <w:bookmarkEnd w:id="0"/>
-    </w:p>
-    <w:p/>
-    <w:p/>
-    <w:p>
-      <w:r>
-        <w:lastRenderedPageBreak/>
-        <w:t>Then the frame will be loaded as shown:</w:t>
+    </w:p>
+    <w:p/>
+    <w:p/>
+    <w:p/>
+    <w:p/>
+    <w:p/>
+    <w:p/>
+    <w:p/>
+    <w:p/>
+    <w:p/>
+    <w:p/>
+    <w:p/>
+    <w:p>
+      <w:r>
+        <w:t>When selecting any invoice from “Invoices Table” in left side, the invoice details shown in the right side as:</w:t>
       </w:r>
     </w:p>
     <w:p>
@@ -161,11 +178,12 @@
         <w:rPr>
           <w:noProof/>
         </w:rPr>
+        <w:lastRenderedPageBreak/>
         <w:drawing>
-          <wp:inline distT="0" distB="0" distL="0" distR="0" wp14:anchorId="1B02E33E" wp14:editId="2A51D4F0">
-            <wp:extent cx="5943600" cy="4465320"/>
-            <wp:effectExtent l="0" t="0" r="0" b="0"/>
-            <wp:docPr id="8" name="Picture 8"/>
+          <wp:inline distT="0" distB="0" distL="0" distR="0" wp14:anchorId="3C0E04F9" wp14:editId="320A1F0C">
+            <wp:extent cx="5943600" cy="4469765"/>
+            <wp:effectExtent l="0" t="0" r="0" b="6985"/>
+            <wp:docPr id="7" name="Picture 7"/>
             <wp:cNvGraphicFramePr>
               <a:graphicFrameLocks xmlns:a="http://schemas.openxmlformats.org/drawingml/2006/main" noChangeAspect="1"/>
             </wp:cNvGraphicFramePr>
@@ -185,65 +203,6 @@
                   <pic:spPr>
                     <a:xfrm>
                       <a:off x="0" y="0"/>
-                      <a:ext cx="5943600" cy="4465320"/>
-                    </a:xfrm>
-                    <a:prstGeom prst="rect">
-                      <a:avLst/>
-                    </a:prstGeom>
-                  </pic:spPr>
-                </pic:pic>
-              </a:graphicData>
-            </a:graphic>
-          </wp:inline>
-        </w:drawing>
-      </w:r>
-    </w:p>
-    <w:p/>
-    <w:p/>
-    <w:p/>
-    <w:p/>
-    <w:p/>
-    <w:p/>
-    <w:p/>
-    <w:p/>
-    <w:p/>
-    <w:p/>
-    <w:p/>
-    <w:p>
-      <w:r>
-        <w:lastRenderedPageBreak/>
-        <w:t>When selecting any invoice from “Invoices Table” in left side, the invoice details shown in the right side as:</w:t>
-      </w:r>
-    </w:p>
-    <w:p>
-      <w:r>
-        <w:rPr>
-          <w:noProof/>
-        </w:rPr>
-        <w:drawing>
-          <wp:inline distT="0" distB="0" distL="0" distR="0" wp14:anchorId="3C0E04F9" wp14:editId="320A1F0C">
-            <wp:extent cx="5943600" cy="4469765"/>
-            <wp:effectExtent l="0" t="0" r="0" b="6985"/>
-            <wp:docPr id="7" name="Picture 7"/>
-            <wp:cNvGraphicFramePr>
-              <a:graphicFrameLocks xmlns:a="http://schemas.openxmlformats.org/drawingml/2006/main" noChangeAspect="1"/>
-            </wp:cNvGraphicFramePr>
-            <a:graphic xmlns:a="http://schemas.openxmlformats.org/drawingml/2006/main">
-              <a:graphicData uri="http://schemas.openxmlformats.org/drawingml/2006/picture">
-                <pic:pic xmlns:pic="http://schemas.openxmlformats.org/drawingml/2006/picture">
-                  <pic:nvPicPr>
-                    <pic:cNvPr id="1" name=""/>
-                    <pic:cNvPicPr/>
-                  </pic:nvPicPr>
-                  <pic:blipFill>
-                    <a:blip r:embed="rId9"/>
-                    <a:stretch>
-                      <a:fillRect/>
-                    </a:stretch>
-                  </pic:blipFill>
-                  <pic:spPr>
-                    <a:xfrm>
-                      <a:off x="0" y="0"/>
                       <a:ext cx="5943600" cy="4469765"/>
                     </a:xfrm>
                     <a:prstGeom prst="rect">
@@ -270,7 +229,6 @@
     <w:p/>
     <w:p>
       <w:r>
-        <w:lastRenderedPageBreak/>
         <w:t>And we can change the invoice details or add item or remove item</w:t>
       </w:r>
       <w:r>
@@ -282,6 +240,7 @@
         <w:rPr>
           <w:noProof/>
         </w:rPr>
+        <w:lastRenderedPageBreak/>
         <w:drawing>
           <wp:inline distT="0" distB="0" distL="0" distR="0" wp14:anchorId="4CFF9644" wp14:editId="47B5F27E">
             <wp:extent cx="5943600" cy="4466590"/>
@@ -298,7 +257,7 @@
                     <pic:cNvPicPr/>
                   </pic:nvPicPr>
                   <pic:blipFill>
-                    <a:blip r:embed="rId10"/>
+                    <a:blip r:embed="rId9"/>
                     <a:stretch>
                       <a:fillRect/>
                     </a:stretch>
@@ -346,7 +305,7 @@
                     <pic:cNvPicPr/>
                   </pic:nvPicPr>
                   <pic:blipFill>
-                    <a:blip r:embed="rId11"/>
+                    <a:blip r:embed="rId10"/>
                     <a:stretch>
                       <a:fillRect/>
                     </a:stretch>
@@ -372,8 +331,8 @@
     <w:p/>
     <w:p/>
     <w:sectPr>
-      <w:headerReference w:type="default" r:id="rId12"/>
-      <w:footerReference w:type="default" r:id="rId13"/>
+      <w:headerReference w:type="default" r:id="rId11"/>
+      <w:footerReference w:type="default" r:id="rId12"/>
       <w:pgSz w:w="12240" w:h="15840"/>
       <w:pgMar w:top="1440" w:right="1440" w:bottom="1440" w:left="1440" w:header="720" w:footer="720" w:gutter="0"/>
       <w:cols w:space="720"/>
@@ -446,7 +405,7 @@
           <w:rPr>
             <w:noProof/>
           </w:rPr>
-          <w:t>5</w:t>
+          <w:t>3</w:t>
         </w:r>
         <w:r>
           <w:rPr>

</xml_diff>